<commit_message>
Upload from Web storm time 1
</commit_message>
<xml_diff>
--- a/NewOriental/BP_PPT.docx
+++ b/NewOriental/BP_PPT.docx
@@ -103,6 +103,21 @@
           <w:rFonts w:hint="eastAsia"/>
         </w:rPr>
       </w:pPr>
+    </w:p>
+    <w:p>
+      <w:pPr>
+        <w:rPr>
+          <w:rFonts w:hint="eastAsia" w:eastAsiaTheme="minorEastAsia"/>
+          <w:lang w:val="en-US" w:eastAsia="zh-CN"/>
+        </w:rPr>
+      </w:pPr>
+      <w:r>
+        <w:rPr>
+          <w:rFonts w:hint="eastAsia"/>
+          <w:lang w:val="en-US" w:eastAsia="zh-CN"/>
+        </w:rPr>
+        <w:t>核心特点：面向VR、AR、MR，Magic Leap，可落地的商业化项目，强化线下优势，与线上教学形成差异化</w:t>
+      </w:r>
     </w:p>
     <w:p>
       <w:pPr>
@@ -226,6 +241,8 @@
           <w:lang w:val="en-US" w:eastAsia="zh-CN"/>
         </w:rPr>
       </w:pPr>
+      <w:bookmarkStart w:id="0" w:name="_GoBack"/>
+      <w:bookmarkEnd w:id="0"/>
     </w:p>
     <w:p>
       <w:pPr>
@@ -657,15 +674,7 @@
         <w:rPr>
           <w:rFonts w:hint="eastAsia"/>
         </w:rPr>
-        <w:t>&lt;新凝视XR英语项目&gt;可以快速落地</w:t>
-      </w:r>
-      <w:bookmarkStart w:id="0" w:name="_GoBack"/>
-      <w:bookmarkEnd w:id="0"/>
-      <w:r>
-        <w:rPr>
-          <w:rFonts w:hint="eastAsia"/>
-        </w:rPr>
-        <w:t>，快速投入应用。培训机构除了给付押金以外，没有前期投入。</w:t>
+        <w:t>&lt;新凝视XR英语项目&gt;可以快速落地，快速投入应用。培训机构除了给付押金以外，没有前期投入。</w:t>
       </w:r>
     </w:p>
     <w:p>

</xml_diff>